<commit_message>
Diagrama y Desarrollo practico
</commit_message>
<xml_diff>
--- a/L10_LeosLopez_Roberto_mi41587.docx
+++ b/L10_LeosLopez_Roberto_mi41587.docx
@@ -544,6 +544,7 @@
           <w:id w:val="999080863"/>
           <w:citation/>
         </w:sdtPr>
+        <w:sdtEndPr/>
         <w:sdtContent>
           <w:r>
             <w:fldChar w:fldCharType="begin"/>
@@ -677,15 +678,7 @@
           <w:szCs w:val="16"/>
           <w:lang w:val="en-US"/>
         </w:rPr>
-        <w:t xml:space="preserve"> </w:t>
-      </w:r>
-      <w:r>
-        <w:rPr>
-          <w:sz w:val="16"/>
-          <w:szCs w:val="16"/>
-          <w:lang w:val="en-US"/>
-        </w:rPr>
-        <w:t>Prashant Agrawal</w:t>
+        <w:t xml:space="preserve"> Prashant Agrawal</w:t>
       </w:r>
       <w:r>
         <w:rPr>
@@ -704,6 +697,7 @@
           <w:id w:val="1223479980"/>
           <w:citation/>
         </w:sdtPr>
+        <w:sdtEndPr/>
         <w:sdtContent>
           <w:r>
             <w:rPr>
@@ -884,6 +878,7 @@
           <w:id w:val="1672447987"/>
           <w:citation/>
         </w:sdtPr>
+        <w:sdtEndPr/>
         <w:sdtContent>
           <w:r>
             <w:rPr>
@@ -964,50 +959,16 @@
         <w:t>Diagrama</w:t>
       </w:r>
     </w:p>
-    <w:p/>
-    <w:p/>
-    <w:p>
-      <w:pPr>
-        <w:pStyle w:val="Ttulo1"/>
-      </w:pPr>
-      <w:r>
-        <w:t>Desarrollo de la Práctica.</w:t>
-      </w:r>
-    </w:p>
-    <w:p/>
-    <w:p>
-      <w:pPr>
-        <w:pStyle w:val="Prrafodelista"/>
-        <w:numPr>
-          <w:ilvl w:val="0"/>
-          <w:numId w:val="9"/>
-        </w:numPr>
-      </w:pPr>
-      <w:r>
-        <w:t xml:space="preserve">Instalar cliente </w:t>
-      </w:r>
-      <w:hyperlink r:id="rId12" w:history="1">
-        <w:proofErr w:type="spellStart"/>
-        <w:r>
-          <w:rPr>
-            <w:rStyle w:val="Hipervnculo"/>
-          </w:rPr>
-          <w:t>git</w:t>
-        </w:r>
-        <w:proofErr w:type="spellEnd"/>
-      </w:hyperlink>
-      <w:r>
-        <w:br/>
-      </w:r>
+    <w:p>
       <w:r>
         <w:rPr>
           <w:noProof/>
         </w:rPr>
         <w:drawing>
-          <wp:inline distT="0" distB="0" distL="0" distR="0" wp14:anchorId="010702E2" wp14:editId="12D441D7">
-            <wp:extent cx="5612130" cy="4387850"/>
-            <wp:effectExtent l="0" t="0" r="7620" b="0"/>
-            <wp:docPr id="2" name="Imagen 2"/>
+          <wp:inline distT="0" distB="0" distL="0" distR="0" wp14:anchorId="1B30D7BA" wp14:editId="5325E07E">
+            <wp:extent cx="5612130" cy="3212465"/>
+            <wp:effectExtent l="0" t="0" r="7620" b="6985"/>
+            <wp:docPr id="21" name="Imagen 21"/>
             <wp:cNvGraphicFramePr>
               <a:graphicFrameLocks xmlns:a="http://schemas.openxmlformats.org/drawingml/2006/main" noChangeAspect="1"/>
             </wp:cNvGraphicFramePr>
@@ -1019,7 +980,7 @@
                     <pic:cNvPicPr/>
                   </pic:nvPicPr>
                   <pic:blipFill>
-                    <a:blip r:embed="rId13"/>
+                    <a:blip r:embed="rId12"/>
                     <a:stretch>
                       <a:fillRect/>
                     </a:stretch>
@@ -1027,7 +988,7 @@
                   <pic:spPr>
                     <a:xfrm>
                       <a:off x="0" y="0"/>
-                      <a:ext cx="5612130" cy="4387850"/>
+                      <a:ext cx="5612130" cy="3212465"/>
                     </a:xfrm>
                     <a:prstGeom prst="rect">
                       <a:avLst/>
@@ -1040,6 +1001,31 @@
         </w:drawing>
       </w:r>
     </w:p>
+    <w:p/>
+    <w:p/>
+    <w:p/>
+    <w:p/>
+    <w:p/>
+    <w:p/>
+    <w:p/>
+    <w:p/>
+    <w:p/>
+    <w:p/>
+    <w:p/>
+    <w:p/>
+    <w:p/>
+    <w:p/>
+    <w:p/>
+    <w:p>
+      <w:pPr>
+        <w:pStyle w:val="Ttulo1"/>
+      </w:pPr>
+      <w:r>
+        <w:lastRenderedPageBreak/>
+        <w:t>Desarrollo de la Práctica.</w:t>
+      </w:r>
+    </w:p>
+    <w:p/>
     <w:p>
       <w:pPr>
         <w:pStyle w:val="Prrafodelista"/>
@@ -1049,128 +1035,18 @@
         </w:numPr>
       </w:pPr>
       <w:r>
-        <w:t xml:space="preserve">Vamos a configurar el </w:t>
-      </w:r>
-      <w:proofErr w:type="spellStart"/>
-      <w:r>
-        <w:t>git</w:t>
-      </w:r>
-      <w:proofErr w:type="spellEnd"/>
-      <w:r>
-        <w:t xml:space="preserve"> con cuenta del </w:t>
-      </w:r>
-      <w:proofErr w:type="spellStart"/>
-      <w:r>
-        <w:t>iteso</w:t>
-      </w:r>
-      <w:proofErr w:type="spellEnd"/>
-      <w:r>
-        <w:t xml:space="preserve"> y </w:t>
-      </w:r>
-      <w:r>
-        <w:t xml:space="preserve">vamos a crear un folder nuevo en </w:t>
-      </w:r>
-      <w:r>
-        <w:t xml:space="preserve">mis documentos llamada </w:t>
-      </w:r>
-      <w:proofErr w:type="spellStart"/>
-      <w:r>
-        <w:t>git</w:t>
-      </w:r>
-      <w:proofErr w:type="spellEnd"/>
-      <w:r>
-        <w:t xml:space="preserve"> a la cual dar botón derecho en el folder y seleccionar “</w:t>
-      </w:r>
-      <w:proofErr w:type="spellStart"/>
-      <w:r>
-        <w:t>git</w:t>
-      </w:r>
-      <w:proofErr w:type="spellEnd"/>
-      <w:r>
-        <w:t xml:space="preserve"> </w:t>
-      </w:r>
-      <w:proofErr w:type="spellStart"/>
-      <w:r>
-        <w:t>bash</w:t>
-      </w:r>
-      <w:proofErr w:type="spellEnd"/>
-      <w:r>
-        <w:t xml:space="preserve"> </w:t>
-      </w:r>
-      <w:proofErr w:type="spellStart"/>
-      <w:r>
-        <w:t>here</w:t>
-      </w:r>
-      <w:proofErr w:type="spellEnd"/>
-      <w:proofErr w:type="gramStart"/>
-      <w:r>
-        <w:t>”</w:t>
-      </w:r>
-      <w:r>
-        <w:t>.</w:t>
-      </w:r>
-      <w:r>
-        <w:t>comando</w:t>
-      </w:r>
-      <w:proofErr w:type="gramEnd"/>
-      <w:r>
-        <w:t xml:space="preserve"> “</w:t>
-      </w:r>
-      <w:proofErr w:type="spellStart"/>
-      <w:r>
-        <w:t>git</w:t>
-      </w:r>
-      <w:proofErr w:type="spellEnd"/>
-      <w:r>
-        <w:t xml:space="preserve"> </w:t>
-      </w:r>
-      <w:proofErr w:type="spellStart"/>
-      <w:r>
-        <w:t>config</w:t>
-      </w:r>
-      <w:proofErr w:type="spellEnd"/>
-      <w:r>
-        <w:t xml:space="preserve"> --global user.name "Roberto </w:t>
-      </w:r>
-      <w:proofErr w:type="spellStart"/>
-      <w:r>
-        <w:t>Leos</w:t>
-      </w:r>
-      <w:proofErr w:type="spellEnd"/>
-      <w:r>
-        <w:t>"</w:t>
-      </w:r>
-      <w:r>
-        <w:t xml:space="preserve"> y </w:t>
-      </w:r>
-      <w:proofErr w:type="spellStart"/>
-      <w:r>
-        <w:t>git</w:t>
-      </w:r>
-      <w:proofErr w:type="spellEnd"/>
-      <w:r>
-        <w:t xml:space="preserve"> </w:t>
-      </w:r>
-      <w:proofErr w:type="spellStart"/>
-      <w:r>
-        <w:t>config</w:t>
-      </w:r>
-      <w:proofErr w:type="spellEnd"/>
-      <w:r>
-        <w:t xml:space="preserve"> --global </w:t>
-      </w:r>
-      <w:proofErr w:type="spellStart"/>
-      <w:r>
-        <w:lastRenderedPageBreak/>
-        <w:t>user.email</w:t>
-      </w:r>
-      <w:proofErr w:type="spellEnd"/>
-      <w:r>
-        <w:t xml:space="preserve"> mi41587@iteso.mx</w:t>
-      </w:r>
-      <w:r>
-        <w:t>”</w:t>
-      </w:r>
+        <w:t xml:space="preserve">Instalar cliente </w:t>
+      </w:r>
+      <w:hyperlink r:id="rId13" w:history="1">
+        <w:proofErr w:type="spellStart"/>
+        <w:r>
+          <w:rPr>
+            <w:rStyle w:val="Hipervnculo"/>
+          </w:rPr>
+          <w:t>git</w:t>
+        </w:r>
+        <w:proofErr w:type="spellEnd"/>
+      </w:hyperlink>
       <w:r>
         <w:br/>
       </w:r>
@@ -1179,10 +1055,10 @@
           <w:noProof/>
         </w:rPr>
         <w:drawing>
-          <wp:inline distT="0" distB="0" distL="0" distR="0" wp14:anchorId="4155651D" wp14:editId="6EF5467E">
-            <wp:extent cx="5612130" cy="2666365"/>
-            <wp:effectExtent l="0" t="0" r="7620" b="635"/>
-            <wp:docPr id="3" name="Imagen 3"/>
+          <wp:inline distT="0" distB="0" distL="0" distR="0" wp14:anchorId="010702E2" wp14:editId="12D441D7">
+            <wp:extent cx="5612130" cy="4387850"/>
+            <wp:effectExtent l="0" t="0" r="7620" b="0"/>
+            <wp:docPr id="2" name="Imagen 2"/>
             <wp:cNvGraphicFramePr>
               <a:graphicFrameLocks xmlns:a="http://schemas.openxmlformats.org/drawingml/2006/main" noChangeAspect="1"/>
             </wp:cNvGraphicFramePr>
@@ -1202,7 +1078,7 @@
                   <pic:spPr>
                     <a:xfrm>
                       <a:off x="0" y="0"/>
-                      <a:ext cx="5612130" cy="2666365"/>
+                      <a:ext cx="5612130" cy="4387850"/>
                     </a:xfrm>
                     <a:prstGeom prst="rect">
                       <a:avLst/>
@@ -1224,18 +1100,72 @@
         </w:numPr>
       </w:pPr>
       <w:r>
-        <w:t>Se va crear un archivo .</w:t>
-      </w:r>
-      <w:proofErr w:type="spellStart"/>
-      <w:r>
-        <w:t>txt</w:t>
+        <w:t xml:space="preserve">Vamos a configurar el </w:t>
+      </w:r>
+      <w:proofErr w:type="spellStart"/>
+      <w:r>
+        <w:t>git</w:t>
+      </w:r>
+      <w:proofErr w:type="spellEnd"/>
+      <w:r>
+        <w:t xml:space="preserve"> con cuenta del </w:t>
+      </w:r>
+      <w:proofErr w:type="spellStart"/>
+      <w:r>
+        <w:t>iteso</w:t>
+      </w:r>
+      <w:proofErr w:type="spellEnd"/>
+      <w:r>
+        <w:t xml:space="preserve"> y </w:t>
+      </w:r>
+      <w:r>
+        <w:t xml:space="preserve">vamos a crear un folder nuevo en </w:t>
+      </w:r>
+      <w:r>
+        <w:t xml:space="preserve">mis documentos llamada </w:t>
+      </w:r>
+      <w:proofErr w:type="spellStart"/>
+      <w:r>
+        <w:t>git</w:t>
+      </w:r>
+      <w:proofErr w:type="spellEnd"/>
+      <w:r>
+        <w:t xml:space="preserve"> a la cual dar botón derecho en el folder y seleccionar “</w:t>
+      </w:r>
+      <w:proofErr w:type="spellStart"/>
+      <w:r>
+        <w:t>git</w:t>
       </w:r>
       <w:proofErr w:type="spellEnd"/>
       <w:r>
         <w:t xml:space="preserve"> </w:t>
       </w:r>
-      <w:r>
-        <w:t xml:space="preserve">en el directorio </w:t>
+      <w:proofErr w:type="spellStart"/>
+      <w:r>
+        <w:t>bash</w:t>
+      </w:r>
+      <w:proofErr w:type="spellEnd"/>
+      <w:r>
+        <w:t xml:space="preserve"> </w:t>
+      </w:r>
+      <w:proofErr w:type="spellStart"/>
+      <w:r>
+        <w:t>here</w:t>
+      </w:r>
+      <w:proofErr w:type="spellEnd"/>
+      <w:proofErr w:type="gramStart"/>
+      <w:r>
+        <w:t>”</w:t>
+      </w:r>
+      <w:r>
+        <w:t>.</w:t>
+      </w:r>
+      <w:r>
+        <w:t>comando</w:t>
+      </w:r>
+      <w:proofErr w:type="gramEnd"/>
+      <w:r>
+        <w:t xml:space="preserve"> “</w:t>
       </w:r>
       <w:proofErr w:type="spellStart"/>
       <w:r>
@@ -1245,17 +1175,24 @@
       <w:r>
         <w:t xml:space="preserve"> </w:t>
       </w:r>
-      <w:r>
-        <w:t>llamado versiones.txt con el contenido “</w:t>
-      </w:r>
-      <w:r>
-        <w:t>versión</w:t>
-      </w:r>
-      <w:r>
-        <w:t xml:space="preserve"> 1”</w:t>
-      </w:r>
-      <w:r>
-        <w:t xml:space="preserve">, luego daremos seguimiento al archivo desde el </w:t>
+      <w:proofErr w:type="spellStart"/>
+      <w:r>
+        <w:t>config</w:t>
+      </w:r>
+      <w:proofErr w:type="spellEnd"/>
+      <w:r>
+        <w:t xml:space="preserve"> --global user.name "Roberto </w:t>
+      </w:r>
+      <w:proofErr w:type="spellStart"/>
+      <w:r>
+        <w:t>Leos</w:t>
+      </w:r>
+      <w:proofErr w:type="spellEnd"/>
+      <w:r>
+        <w:t>"</w:t>
+      </w:r>
+      <w:r>
+        <w:t xml:space="preserve"> y </w:t>
       </w:r>
       <w:proofErr w:type="spellStart"/>
       <w:r>
@@ -1265,62 +1202,25 @@
       <w:r>
         <w:t xml:space="preserve"> </w:t>
       </w:r>
-      <w:r>
-        <w:t>dando el comando “</w:t>
-      </w:r>
-      <w:proofErr w:type="spellStart"/>
-      <w:r>
-        <w:t>git</w:t>
-      </w:r>
-      <w:proofErr w:type="spellEnd"/>
-      <w:r>
-        <w:t xml:space="preserve"> </w:t>
-      </w:r>
-      <w:proofErr w:type="spellStart"/>
-      <w:proofErr w:type="gramStart"/>
-      <w:r>
-        <w:t>add</w:t>
-      </w:r>
-      <w:proofErr w:type="spellEnd"/>
-      <w:r>
-        <w:t xml:space="preserve"> .</w:t>
-      </w:r>
-      <w:proofErr w:type="gramEnd"/>
-      <w:r>
-        <w:t>” desde la consola</w:t>
-      </w:r>
-      <w:r>
-        <w:t xml:space="preserve"> y luego poner un comentario “</w:t>
-      </w:r>
-      <w:proofErr w:type="spellStart"/>
-      <w:r>
-        <w:t>git</w:t>
-      </w:r>
-      <w:proofErr w:type="spellEnd"/>
-      <w:r>
-        <w:t xml:space="preserve"> </w:t>
-      </w:r>
-      <w:proofErr w:type="spellStart"/>
-      <w:r>
-        <w:t>commit</w:t>
-      </w:r>
-      <w:proofErr w:type="spellEnd"/>
-      <w:r>
-        <w:t xml:space="preserve"> -m “</w:t>
-      </w:r>
-      <w:r>
-        <w:t xml:space="preserve">versión inicial”” vamos a repetir este paso en tres </w:t>
-      </w:r>
-      <w:r>
-        <w:t>ocasiones cambiando el contenido del archivo “versiones.txt” y después consultaremos la historia con el comando “</w:t>
-      </w:r>
-      <w:proofErr w:type="spellStart"/>
-      <w:r>
-        <w:t>git</w:t>
-      </w:r>
-      <w:proofErr w:type="spellEnd"/>
-      <w:r>
-        <w:t xml:space="preserve"> log”</w:t>
+      <w:proofErr w:type="spellStart"/>
+      <w:r>
+        <w:t>config</w:t>
+      </w:r>
+      <w:proofErr w:type="spellEnd"/>
+      <w:r>
+        <w:t xml:space="preserve"> --global </w:t>
+      </w:r>
+      <w:proofErr w:type="spellStart"/>
+      <w:r>
+        <w:lastRenderedPageBreak/>
+        <w:t>user.email</w:t>
+      </w:r>
+      <w:proofErr w:type="spellEnd"/>
+      <w:r>
+        <w:t xml:space="preserve"> mi41587@iteso.mx</w:t>
+      </w:r>
+      <w:r>
+        <w:t>”</w:t>
       </w:r>
       <w:r>
         <w:br/>
@@ -1329,12 +1229,11 @@
         <w:rPr>
           <w:noProof/>
         </w:rPr>
-        <w:lastRenderedPageBreak/>
         <w:drawing>
-          <wp:inline distT="0" distB="0" distL="0" distR="0" wp14:anchorId="4B5F5DA1" wp14:editId="5BA3CA1E">
-            <wp:extent cx="5612130" cy="3637915"/>
+          <wp:inline distT="0" distB="0" distL="0" distR="0" wp14:anchorId="4155651D" wp14:editId="6EF5467E">
+            <wp:extent cx="5612130" cy="2666365"/>
             <wp:effectExtent l="0" t="0" r="7620" b="635"/>
-            <wp:docPr id="4" name="Imagen 4"/>
+            <wp:docPr id="3" name="Imagen 3"/>
             <wp:cNvGraphicFramePr>
               <a:graphicFrameLocks xmlns:a="http://schemas.openxmlformats.org/drawingml/2006/main" noChangeAspect="1"/>
             </wp:cNvGraphicFramePr>
@@ -1354,7 +1253,7 @@
                   <pic:spPr>
                     <a:xfrm>
                       <a:off x="0" y="0"/>
-                      <a:ext cx="5612130" cy="3637915"/>
+                      <a:ext cx="5612130" cy="2666365"/>
                     </a:xfrm>
                     <a:prstGeom prst="rect">
                       <a:avLst/>
@@ -1366,6 +1265,114 @@
           </wp:inline>
         </w:drawing>
       </w:r>
+    </w:p>
+    <w:p>
+      <w:pPr>
+        <w:pStyle w:val="Prrafodelista"/>
+        <w:numPr>
+          <w:ilvl w:val="0"/>
+          <w:numId w:val="9"/>
+        </w:numPr>
+      </w:pPr>
+      <w:r>
+        <w:t>Se va crear un archivo .</w:t>
+      </w:r>
+      <w:proofErr w:type="spellStart"/>
+      <w:r>
+        <w:t>txt</w:t>
+      </w:r>
+      <w:proofErr w:type="spellEnd"/>
+      <w:r>
+        <w:t xml:space="preserve"> </w:t>
+      </w:r>
+      <w:r>
+        <w:t xml:space="preserve">en el directorio </w:t>
+      </w:r>
+      <w:proofErr w:type="spellStart"/>
+      <w:r>
+        <w:t>git</w:t>
+      </w:r>
+      <w:proofErr w:type="spellEnd"/>
+      <w:r>
+        <w:t xml:space="preserve"> </w:t>
+      </w:r>
+      <w:r>
+        <w:t>llamado versiones.txt con el contenido “</w:t>
+      </w:r>
+      <w:r>
+        <w:t>versión</w:t>
+      </w:r>
+      <w:r>
+        <w:t xml:space="preserve"> 1”</w:t>
+      </w:r>
+      <w:r>
+        <w:t xml:space="preserve">, luego daremos seguimiento al archivo desde el </w:t>
+      </w:r>
+      <w:proofErr w:type="spellStart"/>
+      <w:r>
+        <w:t>git</w:t>
+      </w:r>
+      <w:proofErr w:type="spellEnd"/>
+      <w:r>
+        <w:t xml:space="preserve"> </w:t>
+      </w:r>
+      <w:r>
+        <w:t>dando el comando “</w:t>
+      </w:r>
+      <w:proofErr w:type="spellStart"/>
+      <w:r>
+        <w:t>git</w:t>
+      </w:r>
+      <w:proofErr w:type="spellEnd"/>
+      <w:r>
+        <w:t xml:space="preserve"> </w:t>
+      </w:r>
+      <w:proofErr w:type="spellStart"/>
+      <w:proofErr w:type="gramStart"/>
+      <w:r>
+        <w:t>add</w:t>
+      </w:r>
+      <w:proofErr w:type="spellEnd"/>
+      <w:r>
+        <w:t xml:space="preserve"> .</w:t>
+      </w:r>
+      <w:proofErr w:type="gramEnd"/>
+      <w:r>
+        <w:t>” desde la consola</w:t>
+      </w:r>
+      <w:r>
+        <w:t xml:space="preserve"> y luego poner un comentario “</w:t>
+      </w:r>
+      <w:proofErr w:type="spellStart"/>
+      <w:r>
+        <w:t>git</w:t>
+      </w:r>
+      <w:proofErr w:type="spellEnd"/>
+      <w:r>
+        <w:t xml:space="preserve"> </w:t>
+      </w:r>
+      <w:proofErr w:type="spellStart"/>
+      <w:r>
+        <w:t>commit</w:t>
+      </w:r>
+      <w:proofErr w:type="spellEnd"/>
+      <w:r>
+        <w:t xml:space="preserve"> -m “</w:t>
+      </w:r>
+      <w:r>
+        <w:t xml:space="preserve">versión inicial”” vamos a repetir este paso en tres </w:t>
+      </w:r>
+      <w:r>
+        <w:t>ocasiones cambiando el contenido del archivo “versiones.txt” y después consultaremos la historia con el comando “</w:t>
+      </w:r>
+      <w:proofErr w:type="spellStart"/>
+      <w:r>
+        <w:t>git</w:t>
+      </w:r>
+      <w:proofErr w:type="spellEnd"/>
+      <w:r>
+        <w:t xml:space="preserve"> log”</w:t>
+      </w:r>
       <w:r>
         <w:br/>
       </w:r>
@@ -1373,11 +1380,12 @@
         <w:rPr>
           <w:noProof/>
         </w:rPr>
+        <w:lastRenderedPageBreak/>
         <w:drawing>
-          <wp:inline distT="0" distB="0" distL="0" distR="0" wp14:anchorId="67ED7979" wp14:editId="49DA737D">
-            <wp:extent cx="5612130" cy="3646805"/>
-            <wp:effectExtent l="0" t="0" r="7620" b="0"/>
-            <wp:docPr id="5" name="Imagen 5"/>
+          <wp:inline distT="0" distB="0" distL="0" distR="0" wp14:anchorId="4B5F5DA1" wp14:editId="5BA3CA1E">
+            <wp:extent cx="5612130" cy="3637915"/>
+            <wp:effectExtent l="0" t="0" r="7620" b="635"/>
+            <wp:docPr id="4" name="Imagen 4"/>
             <wp:cNvGraphicFramePr>
               <a:graphicFrameLocks xmlns:a="http://schemas.openxmlformats.org/drawingml/2006/main" noChangeAspect="1"/>
             </wp:cNvGraphicFramePr>
@@ -1397,7 +1405,7 @@
                   <pic:spPr>
                     <a:xfrm>
                       <a:off x="0" y="0"/>
-                      <a:ext cx="5612130" cy="3646805"/>
+                      <a:ext cx="5612130" cy="3637915"/>
                     </a:xfrm>
                     <a:prstGeom prst="rect">
                       <a:avLst/>
@@ -1409,22 +1417,6 @@
           </wp:inline>
         </w:drawing>
       </w:r>
-    </w:p>
-    <w:p>
-      <w:pPr>
-        <w:pStyle w:val="Prrafodelista"/>
-        <w:numPr>
-          <w:ilvl w:val="0"/>
-          <w:numId w:val="9"/>
-        </w:numPr>
-      </w:pPr>
-      <w:r>
-        <w:lastRenderedPageBreak/>
-        <w:t xml:space="preserve">Ahora crearemos una cuenta en </w:t>
-      </w:r>
-      <w:r>
-        <w:t>GitHub</w:t>
-      </w:r>
       <w:r>
         <w:br/>
       </w:r>
@@ -1433,10 +1425,10 @@
           <w:noProof/>
         </w:rPr>
         <w:drawing>
-          <wp:inline distT="0" distB="0" distL="0" distR="0" wp14:anchorId="6AA001B2" wp14:editId="2E5C0B47">
-            <wp:extent cx="5612130" cy="4206240"/>
-            <wp:effectExtent l="0" t="0" r="7620" b="3810"/>
-            <wp:docPr id="6" name="Imagen 6"/>
+          <wp:inline distT="0" distB="0" distL="0" distR="0" wp14:anchorId="67ED7979" wp14:editId="49DA737D">
+            <wp:extent cx="5612130" cy="3646805"/>
+            <wp:effectExtent l="0" t="0" r="7620" b="0"/>
+            <wp:docPr id="5" name="Imagen 5"/>
             <wp:cNvGraphicFramePr>
               <a:graphicFrameLocks xmlns:a="http://schemas.openxmlformats.org/drawingml/2006/main" noChangeAspect="1"/>
             </wp:cNvGraphicFramePr>
@@ -1456,7 +1448,7 @@
                   <pic:spPr>
                     <a:xfrm>
                       <a:off x="0" y="0"/>
-                      <a:ext cx="5612130" cy="4206240"/>
+                      <a:ext cx="5612130" cy="3646805"/>
                     </a:xfrm>
                     <a:prstGeom prst="rect">
                       <a:avLst/>
@@ -1479,10 +1471,10 @@
       </w:pPr>
       <w:r>
         <w:lastRenderedPageBreak/>
-        <w:t>Crearemos un repo</w:t>
-      </w:r>
-      <w:r>
-        <w:t>sitorio</w:t>
+        <w:t xml:space="preserve">Ahora crearemos una cuenta en </w:t>
+      </w:r>
+      <w:r>
+        <w:t>GitHub</w:t>
       </w:r>
       <w:r>
         <w:br/>
@@ -1492,10 +1484,10 @@
           <w:noProof/>
         </w:rPr>
         <w:drawing>
-          <wp:inline distT="0" distB="0" distL="0" distR="0" wp14:anchorId="5C3B141A" wp14:editId="0B4C7566">
-            <wp:extent cx="5612130" cy="4842510"/>
-            <wp:effectExtent l="0" t="0" r="7620" b="0"/>
-            <wp:docPr id="7" name="Imagen 7"/>
+          <wp:inline distT="0" distB="0" distL="0" distR="0" wp14:anchorId="6AA001B2" wp14:editId="2E5C0B47">
+            <wp:extent cx="5612130" cy="4206240"/>
+            <wp:effectExtent l="0" t="0" r="7620" b="3810"/>
+            <wp:docPr id="6" name="Imagen 6"/>
             <wp:cNvGraphicFramePr>
               <a:graphicFrameLocks xmlns:a="http://schemas.openxmlformats.org/drawingml/2006/main" noChangeAspect="1"/>
             </wp:cNvGraphicFramePr>
@@ -1515,6 +1507,65 @@
                   <pic:spPr>
                     <a:xfrm>
                       <a:off x="0" y="0"/>
+                      <a:ext cx="5612130" cy="4206240"/>
+                    </a:xfrm>
+                    <a:prstGeom prst="rect">
+                      <a:avLst/>
+                    </a:prstGeom>
+                  </pic:spPr>
+                </pic:pic>
+              </a:graphicData>
+            </a:graphic>
+          </wp:inline>
+        </w:drawing>
+      </w:r>
+    </w:p>
+    <w:p>
+      <w:pPr>
+        <w:pStyle w:val="Prrafodelista"/>
+        <w:numPr>
+          <w:ilvl w:val="0"/>
+          <w:numId w:val="9"/>
+        </w:numPr>
+      </w:pPr>
+      <w:r>
+        <w:lastRenderedPageBreak/>
+        <w:t>Crearemos un repo</w:t>
+      </w:r>
+      <w:r>
+        <w:t>sitorio</w:t>
+      </w:r>
+      <w:r>
+        <w:br/>
+      </w:r>
+      <w:r>
+        <w:rPr>
+          <w:noProof/>
+        </w:rPr>
+        <w:drawing>
+          <wp:inline distT="0" distB="0" distL="0" distR="0" wp14:anchorId="5C3B141A" wp14:editId="0B4C7566">
+            <wp:extent cx="5612130" cy="4842510"/>
+            <wp:effectExtent l="0" t="0" r="7620" b="0"/>
+            <wp:docPr id="7" name="Imagen 7"/>
+            <wp:cNvGraphicFramePr>
+              <a:graphicFrameLocks xmlns:a="http://schemas.openxmlformats.org/drawingml/2006/main" noChangeAspect="1"/>
+            </wp:cNvGraphicFramePr>
+            <a:graphic xmlns:a="http://schemas.openxmlformats.org/drawingml/2006/main">
+              <a:graphicData uri="http://schemas.openxmlformats.org/drawingml/2006/picture">
+                <pic:pic xmlns:pic="http://schemas.openxmlformats.org/drawingml/2006/picture">
+                  <pic:nvPicPr>
+                    <pic:cNvPr id="1" name=""/>
+                    <pic:cNvPicPr/>
+                  </pic:nvPicPr>
+                  <pic:blipFill>
+                    <a:blip r:embed="rId19"/>
+                    <a:stretch>
+                      <a:fillRect/>
+                    </a:stretch>
+                  </pic:blipFill>
+                  <pic:spPr>
+                    <a:xfrm>
+                      <a:off x="0" y="0"/>
                       <a:ext cx="5612130" cy="4842510"/>
                     </a:xfrm>
                     <a:prstGeom prst="rect">
@@ -1582,7 +1633,7 @@
       <w:r>
         <w:t xml:space="preserve"> Hub </w:t>
       </w:r>
-      <w:hyperlink r:id="rId19" w:history="1">
+      <w:hyperlink r:id="rId20" w:history="1">
         <w:r>
           <w:rPr>
             <w:rStyle w:val="Hipervnculo"/>
@@ -1644,49 +1695,6 @@
             <wp:extent cx="5553075" cy="3695700"/>
             <wp:effectExtent l="0" t="0" r="9525" b="0"/>
             <wp:docPr id="8" name="Imagen 8"/>
-            <wp:cNvGraphicFramePr>
-              <a:graphicFrameLocks xmlns:a="http://schemas.openxmlformats.org/drawingml/2006/main" noChangeAspect="1"/>
-            </wp:cNvGraphicFramePr>
-            <a:graphic xmlns:a="http://schemas.openxmlformats.org/drawingml/2006/main">
-              <a:graphicData uri="http://schemas.openxmlformats.org/drawingml/2006/picture">
-                <pic:pic xmlns:pic="http://schemas.openxmlformats.org/drawingml/2006/picture">
-                  <pic:nvPicPr>
-                    <pic:cNvPr id="1" name=""/>
-                    <pic:cNvPicPr/>
-                  </pic:nvPicPr>
-                  <pic:blipFill>
-                    <a:blip r:embed="rId20"/>
-                    <a:stretch>
-                      <a:fillRect/>
-                    </a:stretch>
-                  </pic:blipFill>
-                  <pic:spPr>
-                    <a:xfrm>
-                      <a:off x="0" y="0"/>
-                      <a:ext cx="5553075" cy="3695700"/>
-                    </a:xfrm>
-                    <a:prstGeom prst="rect">
-                      <a:avLst/>
-                    </a:prstGeom>
-                  </pic:spPr>
-                </pic:pic>
-              </a:graphicData>
-            </a:graphic>
-          </wp:inline>
-        </w:drawing>
-      </w:r>
-      <w:r>
-        <w:br/>
-      </w:r>
-      <w:r>
-        <w:rPr>
-          <w:noProof/>
-        </w:rPr>
-        <w:drawing>
-          <wp:inline distT="0" distB="0" distL="0" distR="0" wp14:anchorId="44594849" wp14:editId="43D440CB">
-            <wp:extent cx="5612130" cy="2951480"/>
-            <wp:effectExtent l="0" t="0" r="7620" b="1270"/>
-            <wp:docPr id="9" name="Imagen 9"/>
             <wp:cNvGraphicFramePr>
               <a:graphicFrameLocks xmlns:a="http://schemas.openxmlformats.org/drawingml/2006/main" noChangeAspect="1"/>
             </wp:cNvGraphicFramePr>
@@ -1706,7 +1714,7 @@
                   <pic:spPr>
                     <a:xfrm>
                       <a:off x="0" y="0"/>
-                      <a:ext cx="5612130" cy="2951480"/>
+                      <a:ext cx="5553075" cy="3695700"/>
                     </a:xfrm>
                     <a:prstGeom prst="rect">
                       <a:avLst/>
@@ -1725,12 +1733,11 @@
         <w:rPr>
           <w:noProof/>
         </w:rPr>
-        <w:lastRenderedPageBreak/>
         <w:drawing>
-          <wp:inline distT="0" distB="0" distL="0" distR="0" wp14:anchorId="540FB2E5" wp14:editId="7FA1F75C">
-            <wp:extent cx="5612130" cy="3808730"/>
+          <wp:inline distT="0" distB="0" distL="0" distR="0" wp14:anchorId="44594849" wp14:editId="43D440CB">
+            <wp:extent cx="5612130" cy="2951480"/>
             <wp:effectExtent l="0" t="0" r="7620" b="1270"/>
-            <wp:docPr id="10" name="Imagen 10"/>
+            <wp:docPr id="9" name="Imagen 9"/>
             <wp:cNvGraphicFramePr>
               <a:graphicFrameLocks xmlns:a="http://schemas.openxmlformats.org/drawingml/2006/main" noChangeAspect="1"/>
             </wp:cNvGraphicFramePr>
@@ -1750,7 +1757,7 @@
                   <pic:spPr>
                     <a:xfrm>
                       <a:off x="0" y="0"/>
-                      <a:ext cx="5612130" cy="3808730"/>
+                      <a:ext cx="5612130" cy="2951480"/>
                     </a:xfrm>
                     <a:prstGeom prst="rect">
                       <a:avLst/>
@@ -1762,18 +1769,6 @@
           </wp:inline>
         </w:drawing>
       </w:r>
-    </w:p>
-    <w:p>
-      <w:pPr>
-        <w:pStyle w:val="Prrafodelista"/>
-        <w:numPr>
-          <w:ilvl w:val="0"/>
-          <w:numId w:val="9"/>
-        </w:numPr>
-      </w:pPr>
-      <w:r>
-        <w:t xml:space="preserve">Podemos ver el archivo con todos y la historia de los tres cambios que se hicieron. </w:t>
-      </w:r>
       <w:r>
         <w:br/>
       </w:r>
@@ -1781,11 +1776,12 @@
         <w:rPr>
           <w:noProof/>
         </w:rPr>
+        <w:lastRenderedPageBreak/>
         <w:drawing>
-          <wp:inline distT="0" distB="0" distL="0" distR="0" wp14:anchorId="5A649CBE" wp14:editId="2AA2C9CE">
-            <wp:extent cx="5612130" cy="4129405"/>
-            <wp:effectExtent l="0" t="0" r="7620" b="4445"/>
-            <wp:docPr id="11" name="Imagen 11"/>
+          <wp:inline distT="0" distB="0" distL="0" distR="0" wp14:anchorId="540FB2E5" wp14:editId="7FA1F75C">
+            <wp:extent cx="5612130" cy="3808730"/>
+            <wp:effectExtent l="0" t="0" r="7620" b="1270"/>
+            <wp:docPr id="10" name="Imagen 10"/>
             <wp:cNvGraphicFramePr>
               <a:graphicFrameLocks xmlns:a="http://schemas.openxmlformats.org/drawingml/2006/main" noChangeAspect="1"/>
             </wp:cNvGraphicFramePr>
@@ -1805,7 +1801,7 @@
                   <pic:spPr>
                     <a:xfrm>
                       <a:off x="0" y="0"/>
-                      <a:ext cx="5612130" cy="4129405"/>
+                      <a:ext cx="5612130" cy="3808730"/>
                     </a:xfrm>
                     <a:prstGeom prst="rect">
                       <a:avLst/>
@@ -1827,7 +1823,9 @@
         </w:numPr>
       </w:pPr>
       <w:r>
-        <w:lastRenderedPageBreak/>
+        <w:t xml:space="preserve">Podemos ver el archivo con todos y la historia de los tres cambios que se hicieron. </w:t>
+      </w:r>
+      <w:r>
         <w:br/>
       </w:r>
       <w:r>
@@ -1835,10 +1833,10 @@
           <w:noProof/>
         </w:rPr>
         <w:drawing>
-          <wp:inline distT="0" distB="0" distL="0" distR="0" wp14:anchorId="0633B8E7" wp14:editId="3C3DCB49">
-            <wp:extent cx="5612130" cy="2877820"/>
-            <wp:effectExtent l="0" t="0" r="7620" b="0"/>
-            <wp:docPr id="12" name="Imagen 12"/>
+          <wp:inline distT="0" distB="0" distL="0" distR="0" wp14:anchorId="5A649CBE" wp14:editId="2AA2C9CE">
+            <wp:extent cx="5612130" cy="4129405"/>
+            <wp:effectExtent l="0" t="0" r="7620" b="4445"/>
+            <wp:docPr id="11" name="Imagen 11"/>
             <wp:cNvGraphicFramePr>
               <a:graphicFrameLocks xmlns:a="http://schemas.openxmlformats.org/drawingml/2006/main" noChangeAspect="1"/>
             </wp:cNvGraphicFramePr>
@@ -1858,7 +1856,7 @@
                   <pic:spPr>
                     <a:xfrm>
                       <a:off x="0" y="0"/>
-                      <a:ext cx="5612130" cy="2877820"/>
+                      <a:ext cx="5612130" cy="4129405"/>
                     </a:xfrm>
                     <a:prstGeom prst="rect">
                       <a:avLst/>
@@ -1880,226 +1878,18 @@
         </w:numPr>
       </w:pPr>
       <w:r>
-        <w:t xml:space="preserve">Siguiendo la guía </w:t>
-      </w:r>
-      <w:r>
-        <w:t>“</w:t>
-      </w:r>
-      <w:proofErr w:type="spellStart"/>
-      <w:r>
-        <w:rPr>
-          <w:lang w:val="en-US"/>
-        </w:rPr>
-        <w:fldChar w:fldCharType="begin"/>
-      </w:r>
-      <w:r>
-        <w:instrText xml:space="preserve"> HYPERLINK "https://docs.aws.amazon.com/codecommit/latest/userguide/setting-up-gc.html?icmpid=docs_acc_console_connect_np" </w:instrText>
-      </w:r>
-      <w:r>
-        <w:rPr>
-          <w:lang w:val="en-US"/>
-        </w:rPr>
-        <w:fldChar w:fldCharType="separate"/>
-      </w:r>
-      <w:r>
-        <w:rPr>
-          <w:rStyle w:val="Hipervnculo"/>
-        </w:rPr>
-        <w:t>setup</w:t>
-      </w:r>
-      <w:proofErr w:type="spellEnd"/>
-      <w:r>
-        <w:rPr>
-          <w:rStyle w:val="Hipervnculo"/>
-        </w:rPr>
-        <w:t xml:space="preserve"> </w:t>
-      </w:r>
-      <w:proofErr w:type="spellStart"/>
-      <w:r>
-        <w:rPr>
-          <w:rStyle w:val="Hipervnculo"/>
-        </w:rPr>
-        <w:t>for</w:t>
-      </w:r>
-      <w:proofErr w:type="spellEnd"/>
-      <w:r>
-        <w:rPr>
-          <w:rStyle w:val="Hipervnculo"/>
-        </w:rPr>
-        <w:t xml:space="preserve"> </w:t>
-      </w:r>
-      <w:proofErr w:type="spellStart"/>
-      <w:r>
-        <w:rPr>
-          <w:rStyle w:val="Hipervnculo"/>
-        </w:rPr>
-        <w:t>HTTPSUsers</w:t>
-      </w:r>
-      <w:proofErr w:type="spellEnd"/>
-      <w:r>
-        <w:rPr>
-          <w:rStyle w:val="Hipervnculo"/>
-        </w:rPr>
-        <w:t xml:space="preserve"> </w:t>
-      </w:r>
-      <w:proofErr w:type="spellStart"/>
-      <w:r>
-        <w:rPr>
-          <w:rStyle w:val="Hipervnculo"/>
-        </w:rPr>
-        <w:t>using</w:t>
-      </w:r>
-      <w:proofErr w:type="spellEnd"/>
-      <w:r>
-        <w:rPr>
-          <w:rStyle w:val="Hipervnculo"/>
-        </w:rPr>
-        <w:t xml:space="preserve"> Git </w:t>
-      </w:r>
-      <w:proofErr w:type="spellStart"/>
-      <w:r>
-        <w:rPr>
-          <w:rStyle w:val="Hipervnculo"/>
-        </w:rPr>
-        <w:t>credentials</w:t>
-      </w:r>
-      <w:proofErr w:type="spellEnd"/>
-      <w:r>
-        <w:rPr>
-          <w:lang w:val="en-US"/>
-        </w:rPr>
-        <w:fldChar w:fldCharType="end"/>
-      </w:r>
-      <w:r>
-        <w:t xml:space="preserve">” </w:t>
-      </w:r>
-      <w:r>
-        <w:t xml:space="preserve">en al IAM </w:t>
-      </w:r>
-      <w:r>
-        <w:t>después de agregar la política “</w:t>
-      </w:r>
-      <w:proofErr w:type="spellStart"/>
-      <w:r>
-        <w:t>AWSCodeCommitPowerUser</w:t>
-      </w:r>
-      <w:proofErr w:type="spellEnd"/>
-      <w:r>
-        <w:t xml:space="preserve">” </w:t>
-      </w:r>
-      <w:r>
-        <w:t xml:space="preserve">a tu usuario vamos a ir al </w:t>
-      </w:r>
-      <w:proofErr w:type="spellStart"/>
-      <w:r>
-        <w:t>tap</w:t>
-      </w:r>
-      <w:proofErr w:type="spellEnd"/>
-      <w:r>
-        <w:t xml:space="preserve"> “</w:t>
-      </w:r>
-      <w:proofErr w:type="spellStart"/>
-      <w:r>
-        <w:t>security</w:t>
-      </w:r>
-      <w:proofErr w:type="spellEnd"/>
-      <w:r>
-        <w:t xml:space="preserve"> </w:t>
-      </w:r>
-      <w:proofErr w:type="spellStart"/>
-      <w:r>
-        <w:t>credentials</w:t>
-      </w:r>
-      <w:proofErr w:type="spellEnd"/>
-      <w:r>
-        <w:t>”</w:t>
-      </w:r>
-      <w:r>
-        <w:t xml:space="preserve"> y en la sección “</w:t>
-      </w:r>
-      <w:r>
-        <w:t xml:space="preserve">HTTPS Git </w:t>
-      </w:r>
-      <w:proofErr w:type="spellStart"/>
-      <w:r>
-        <w:t>credentials</w:t>
-      </w:r>
-      <w:proofErr w:type="spellEnd"/>
-      <w:r>
-        <w:t xml:space="preserve"> </w:t>
-      </w:r>
-      <w:proofErr w:type="spellStart"/>
-      <w:r>
-        <w:t>for</w:t>
-      </w:r>
-      <w:proofErr w:type="spellEnd"/>
-      <w:r>
-        <w:t xml:space="preserve"> AWS </w:t>
-      </w:r>
-      <w:proofErr w:type="spellStart"/>
-      <w:r>
-        <w:t>CodeCommit</w:t>
-      </w:r>
-      <w:proofErr w:type="spellEnd"/>
-      <w:r>
-        <w:t>” le damos al botón “</w:t>
-      </w:r>
-      <w:proofErr w:type="spellStart"/>
-      <w:r>
-        <w:t>Generate</w:t>
-      </w:r>
-      <w:proofErr w:type="spellEnd"/>
-      <w:r>
-        <w:t xml:space="preserve"> </w:t>
-      </w:r>
-      <w:proofErr w:type="spellStart"/>
-      <w:r>
-        <w:t>credentials</w:t>
-      </w:r>
-      <w:proofErr w:type="spellEnd"/>
-      <w:r>
-        <w:t>”</w:t>
-      </w:r>
-      <w:r>
-        <w:t xml:space="preserve">. Te </w:t>
-      </w:r>
-      <w:proofErr w:type="gramStart"/>
-      <w:r>
-        <w:t>va</w:t>
-      </w:r>
-      <w:proofErr w:type="gramEnd"/>
-      <w:r>
-        <w:t xml:space="preserve"> generar el usuario y </w:t>
-      </w:r>
-      <w:proofErr w:type="spellStart"/>
-      <w:r>
-        <w:t>password</w:t>
-      </w:r>
-      <w:proofErr w:type="spellEnd"/>
-      <w:r>
-        <w:t xml:space="preserve"> y lo podrás descargar en .</w:t>
-      </w:r>
-      <w:proofErr w:type="spellStart"/>
-      <w:r>
-        <w:t>csv</w:t>
-      </w:r>
-      <w:proofErr w:type="spellEnd"/>
-      <w:r>
-        <w:t xml:space="preserve"> </w:t>
-      </w:r>
-      <w:r>
+        <w:lastRenderedPageBreak/>
         <w:br/>
       </w:r>
       <w:r>
         <w:rPr>
           <w:noProof/>
         </w:rPr>
-        <w:lastRenderedPageBreak/>
         <w:drawing>
-          <wp:inline distT="0" distB="0" distL="0" distR="0" wp14:anchorId="275F45D6" wp14:editId="33D465AF">
-            <wp:extent cx="5612130" cy="2797175"/>
-            <wp:effectExtent l="0" t="0" r="7620" b="3175"/>
-            <wp:docPr id="13" name="Imagen 13"/>
+          <wp:inline distT="0" distB="0" distL="0" distR="0" wp14:anchorId="0633B8E7" wp14:editId="3C3DCB49">
+            <wp:extent cx="5612130" cy="2877820"/>
+            <wp:effectExtent l="0" t="0" r="7620" b="0"/>
+            <wp:docPr id="12" name="Imagen 12"/>
             <wp:cNvGraphicFramePr>
               <a:graphicFrameLocks xmlns:a="http://schemas.openxmlformats.org/drawingml/2006/main" noChangeAspect="1"/>
             </wp:cNvGraphicFramePr>
@@ -2119,7 +1909,7 @@
                   <pic:spPr>
                     <a:xfrm>
                       <a:off x="0" y="0"/>
-                      <a:ext cx="5612130" cy="2797175"/>
+                      <a:ext cx="5612130" cy="2877820"/>
                     </a:xfrm>
                     <a:prstGeom prst="rect">
                       <a:avLst/>
@@ -2131,6 +1921,223 @@
           </wp:inline>
         </w:drawing>
       </w:r>
+    </w:p>
+    <w:p>
+      <w:pPr>
+        <w:pStyle w:val="Prrafodelista"/>
+        <w:numPr>
+          <w:ilvl w:val="0"/>
+          <w:numId w:val="9"/>
+        </w:numPr>
+      </w:pPr>
+      <w:r>
+        <w:t xml:space="preserve">Siguiendo la guía </w:t>
+      </w:r>
+      <w:r>
+        <w:t>“</w:t>
+      </w:r>
+      <w:proofErr w:type="spellStart"/>
+      <w:r>
+        <w:rPr>
+          <w:lang w:val="en-US"/>
+        </w:rPr>
+        <w:fldChar w:fldCharType="begin"/>
+      </w:r>
+      <w:r>
+        <w:instrText xml:space="preserve"> HYPERLINK "https://docs.aws.amazon.com/codecommit/latest/userguide/setting-up-gc.html?icmpid=docs_acc_console_connect_np" </w:instrText>
+      </w:r>
+      <w:r>
+        <w:rPr>
+          <w:lang w:val="en-US"/>
+        </w:rPr>
+        <w:fldChar w:fldCharType="separate"/>
+      </w:r>
+      <w:r>
+        <w:rPr>
+          <w:rStyle w:val="Hipervnculo"/>
+        </w:rPr>
+        <w:t>setup</w:t>
+      </w:r>
+      <w:proofErr w:type="spellEnd"/>
+      <w:r>
+        <w:rPr>
+          <w:rStyle w:val="Hipervnculo"/>
+        </w:rPr>
+        <w:t xml:space="preserve"> </w:t>
+      </w:r>
+      <w:proofErr w:type="spellStart"/>
+      <w:r>
+        <w:rPr>
+          <w:rStyle w:val="Hipervnculo"/>
+        </w:rPr>
+        <w:t>for</w:t>
+      </w:r>
+      <w:proofErr w:type="spellEnd"/>
+      <w:r>
+        <w:rPr>
+          <w:rStyle w:val="Hipervnculo"/>
+        </w:rPr>
+        <w:t xml:space="preserve"> </w:t>
+      </w:r>
+      <w:proofErr w:type="spellStart"/>
+      <w:r>
+        <w:rPr>
+          <w:rStyle w:val="Hipervnculo"/>
+        </w:rPr>
+        <w:t>HTTPSUsers</w:t>
+      </w:r>
+      <w:proofErr w:type="spellEnd"/>
+      <w:r>
+        <w:rPr>
+          <w:rStyle w:val="Hipervnculo"/>
+        </w:rPr>
+        <w:t xml:space="preserve"> </w:t>
+      </w:r>
+      <w:proofErr w:type="spellStart"/>
+      <w:r>
+        <w:rPr>
+          <w:rStyle w:val="Hipervnculo"/>
+        </w:rPr>
+        <w:t>using</w:t>
+      </w:r>
+      <w:proofErr w:type="spellEnd"/>
+      <w:r>
+        <w:rPr>
+          <w:rStyle w:val="Hipervnculo"/>
+        </w:rPr>
+        <w:t xml:space="preserve"> Git </w:t>
+      </w:r>
+      <w:proofErr w:type="spellStart"/>
+      <w:r>
+        <w:rPr>
+          <w:rStyle w:val="Hipervnculo"/>
+        </w:rPr>
+        <w:t>credentials</w:t>
+      </w:r>
+      <w:proofErr w:type="spellEnd"/>
+      <w:r>
+        <w:rPr>
+          <w:lang w:val="en-US"/>
+        </w:rPr>
+        <w:fldChar w:fldCharType="end"/>
+      </w:r>
+      <w:r>
+        <w:t xml:space="preserve">” </w:t>
+      </w:r>
+      <w:r>
+        <w:t xml:space="preserve">en al IAM </w:t>
+      </w:r>
+      <w:r>
+        <w:t>después de agregar la política “</w:t>
+      </w:r>
+      <w:proofErr w:type="spellStart"/>
+      <w:r>
+        <w:t>AWSCodeCommitPowerUser</w:t>
+      </w:r>
+      <w:proofErr w:type="spellEnd"/>
+      <w:r>
+        <w:t xml:space="preserve">” </w:t>
+      </w:r>
+      <w:r>
+        <w:t xml:space="preserve">a tu usuario vamos a ir al </w:t>
+      </w:r>
+      <w:proofErr w:type="spellStart"/>
+      <w:r>
+        <w:t>tap</w:t>
+      </w:r>
+      <w:proofErr w:type="spellEnd"/>
+      <w:r>
+        <w:t xml:space="preserve"> “</w:t>
+      </w:r>
+      <w:proofErr w:type="spellStart"/>
+      <w:r>
+        <w:t>security</w:t>
+      </w:r>
+      <w:proofErr w:type="spellEnd"/>
+      <w:r>
+        <w:t xml:space="preserve"> </w:t>
+      </w:r>
+      <w:proofErr w:type="spellStart"/>
+      <w:r>
+        <w:t>credentials</w:t>
+      </w:r>
+      <w:proofErr w:type="spellEnd"/>
+      <w:r>
+        <w:t>”</w:t>
+      </w:r>
+      <w:r>
+        <w:t xml:space="preserve"> y en la sección “</w:t>
+      </w:r>
+      <w:r>
+        <w:t xml:space="preserve">HTTPS Git </w:t>
+      </w:r>
+      <w:proofErr w:type="spellStart"/>
+      <w:r>
+        <w:t>credentials</w:t>
+      </w:r>
+      <w:proofErr w:type="spellEnd"/>
+      <w:r>
+        <w:t xml:space="preserve"> </w:t>
+      </w:r>
+      <w:proofErr w:type="spellStart"/>
+      <w:r>
+        <w:t>for</w:t>
+      </w:r>
+      <w:proofErr w:type="spellEnd"/>
+      <w:r>
+        <w:t xml:space="preserve"> AWS </w:t>
+      </w:r>
+      <w:proofErr w:type="spellStart"/>
+      <w:r>
+        <w:t>CodeCommit</w:t>
+      </w:r>
+      <w:proofErr w:type="spellEnd"/>
+      <w:r>
+        <w:t>” le damos al botón “</w:t>
+      </w:r>
+      <w:proofErr w:type="spellStart"/>
+      <w:r>
+        <w:t>Generate</w:t>
+      </w:r>
+      <w:proofErr w:type="spellEnd"/>
+      <w:r>
+        <w:t xml:space="preserve"> </w:t>
+      </w:r>
+      <w:proofErr w:type="spellStart"/>
+      <w:r>
+        <w:t>credentials</w:t>
+      </w:r>
+      <w:proofErr w:type="spellEnd"/>
+      <w:r>
+        <w:t>”</w:t>
+      </w:r>
+      <w:r>
+        <w:t xml:space="preserve">. Te </w:t>
+      </w:r>
+      <w:proofErr w:type="gramStart"/>
+      <w:r>
+        <w:t>va</w:t>
+      </w:r>
+      <w:proofErr w:type="gramEnd"/>
+      <w:r>
+        <w:t xml:space="preserve"> generar el usuario y </w:t>
+      </w:r>
+      <w:proofErr w:type="spellStart"/>
+      <w:r>
+        <w:t>password</w:t>
+      </w:r>
+      <w:proofErr w:type="spellEnd"/>
+      <w:r>
+        <w:t xml:space="preserve"> y lo podrás descargar en .</w:t>
+      </w:r>
+      <w:proofErr w:type="spellStart"/>
+      <w:r>
+        <w:t>csv</w:t>
+      </w:r>
+      <w:proofErr w:type="spellEnd"/>
+      <w:r>
+        <w:t xml:space="preserve"> </w:t>
+      </w:r>
       <w:r>
         <w:br/>
       </w:r>
@@ -2138,11 +2145,12 @@
         <w:rPr>
           <w:noProof/>
         </w:rPr>
+        <w:lastRenderedPageBreak/>
         <w:drawing>
-          <wp:inline distT="0" distB="0" distL="0" distR="0" wp14:anchorId="5F61E71E" wp14:editId="2241C281">
-            <wp:extent cx="5612130" cy="1911985"/>
-            <wp:effectExtent l="0" t="0" r="7620" b="0"/>
-            <wp:docPr id="14" name="Imagen 14"/>
+          <wp:inline distT="0" distB="0" distL="0" distR="0" wp14:anchorId="275F45D6" wp14:editId="33D465AF">
+            <wp:extent cx="5612130" cy="2797175"/>
+            <wp:effectExtent l="0" t="0" r="7620" b="3175"/>
+            <wp:docPr id="13" name="Imagen 13"/>
             <wp:cNvGraphicFramePr>
               <a:graphicFrameLocks xmlns:a="http://schemas.openxmlformats.org/drawingml/2006/main" noChangeAspect="1"/>
             </wp:cNvGraphicFramePr>
@@ -2162,7 +2170,7 @@
                   <pic:spPr>
                     <a:xfrm>
                       <a:off x="0" y="0"/>
-                      <a:ext cx="5612130" cy="1911985"/>
+                      <a:ext cx="5612130" cy="2797175"/>
                     </a:xfrm>
                     <a:prstGeom prst="rect">
                       <a:avLst/>
@@ -2174,127 +2182,18 @@
           </wp:inline>
         </w:drawing>
       </w:r>
-    </w:p>
-    <w:p>
-      <w:pPr>
-        <w:pStyle w:val="Prrafodelista"/>
-        <w:numPr>
-          <w:ilvl w:val="0"/>
-          <w:numId w:val="9"/>
-        </w:numPr>
-      </w:pPr>
-      <w:r>
-        <w:t xml:space="preserve">Una vez generado el </w:t>
-      </w:r>
-      <w:r>
-        <w:t>acceso podemos dar el “</w:t>
-      </w:r>
-      <w:proofErr w:type="spellStart"/>
-      <w:r>
-        <w:rPr>
-          <w:rFonts w:ascii="Calibri" w:hAnsi="Calibri" w:cs="Calibri"/>
-        </w:rPr>
-        <w:t>git</w:t>
-      </w:r>
-      <w:proofErr w:type="spellEnd"/>
-      <w:r>
-        <w:rPr>
-          <w:rFonts w:ascii="Calibri" w:hAnsi="Calibri" w:cs="Calibri"/>
-        </w:rPr>
-        <w:t xml:space="preserve"> </w:t>
-      </w:r>
-      <w:proofErr w:type="spellStart"/>
-      <w:r>
-        <w:rPr>
-          <w:rFonts w:ascii="Calibri" w:hAnsi="Calibri" w:cs="Calibri"/>
-        </w:rPr>
-        <w:t>remote</w:t>
-      </w:r>
-      <w:proofErr w:type="spellEnd"/>
-      <w:r>
-        <w:rPr>
-          <w:rFonts w:ascii="Calibri" w:hAnsi="Calibri" w:cs="Calibri"/>
-        </w:rPr>
-        <w:t xml:space="preserve"> </w:t>
-      </w:r>
-      <w:proofErr w:type="spellStart"/>
-      <w:r>
-        <w:rPr>
-          <w:rFonts w:ascii="Calibri" w:hAnsi="Calibri" w:cs="Calibri"/>
-        </w:rPr>
-        <w:t>add</w:t>
-      </w:r>
-      <w:proofErr w:type="spellEnd"/>
-      <w:r>
-        <w:rPr>
-          <w:rFonts w:ascii="Calibri" w:hAnsi="Calibri" w:cs="Calibri"/>
-        </w:rPr>
-        <w:t xml:space="preserve"> AWS &lt;URL&gt;” y después el “</w:t>
-      </w:r>
-      <w:proofErr w:type="spellStart"/>
-      <w:r>
-        <w:rPr>
-          <w:rFonts w:ascii="Calibri" w:hAnsi="Calibri" w:cs="Calibri"/>
-        </w:rPr>
-        <w:t>git</w:t>
-      </w:r>
-      <w:proofErr w:type="spellEnd"/>
-      <w:r>
-        <w:rPr>
-          <w:rFonts w:ascii="Calibri" w:hAnsi="Calibri" w:cs="Calibri"/>
-        </w:rPr>
-        <w:t xml:space="preserve"> </w:t>
-      </w:r>
-      <w:proofErr w:type="spellStart"/>
-      <w:r>
-        <w:rPr>
-          <w:rFonts w:ascii="Calibri" w:hAnsi="Calibri" w:cs="Calibri"/>
-        </w:rPr>
-        <w:t>push</w:t>
-      </w:r>
-      <w:proofErr w:type="spellEnd"/>
-      <w:r>
-        <w:rPr>
-          <w:rFonts w:ascii="Calibri" w:hAnsi="Calibri" w:cs="Calibri"/>
-        </w:rPr>
-        <w:t xml:space="preserve"> AWS </w:t>
-      </w:r>
-      <w:proofErr w:type="gramStart"/>
-      <w:r>
-        <w:rPr>
-          <w:rFonts w:ascii="Calibri" w:hAnsi="Calibri" w:cs="Calibri"/>
-        </w:rPr>
-        <w:t>master</w:t>
-      </w:r>
-      <w:proofErr w:type="gramEnd"/>
-      <w:r>
-        <w:rPr>
-          <w:rFonts w:ascii="Calibri" w:hAnsi="Calibri" w:cs="Calibri"/>
-        </w:rPr>
-        <w:t xml:space="preserve">” el cual te pedirá las credenciales </w:t>
-      </w:r>
-      <w:r>
-        <w:rPr>
-          <w:rFonts w:ascii="Calibri" w:hAnsi="Calibri" w:cs="Calibri"/>
-        </w:rPr>
-        <w:t xml:space="preserve">antes mencionadas y podrás ver el archivo “versiones.txt” en nuestro repositorio en AWS. </w:t>
-      </w:r>
-      <w:r>
-        <w:rPr>
-          <w:rFonts w:ascii="Calibri" w:hAnsi="Calibri" w:cs="Calibri"/>
-        </w:rPr>
+      <w:r>
         <w:br/>
       </w:r>
       <w:r>
         <w:rPr>
           <w:noProof/>
         </w:rPr>
-        <w:lastRenderedPageBreak/>
         <w:drawing>
-          <wp:inline distT="0" distB="0" distL="0" distR="0" wp14:anchorId="5F23635A" wp14:editId="0DC68106">
-            <wp:extent cx="5612130" cy="3241040"/>
+          <wp:inline distT="0" distB="0" distL="0" distR="0" wp14:anchorId="5F61E71E" wp14:editId="2241C281">
+            <wp:extent cx="5612130" cy="1911985"/>
             <wp:effectExtent l="0" t="0" r="7620" b="0"/>
-            <wp:docPr id="15" name="Imagen 15"/>
+            <wp:docPr id="14" name="Imagen 14"/>
             <wp:cNvGraphicFramePr>
               <a:graphicFrameLocks xmlns:a="http://schemas.openxmlformats.org/drawingml/2006/main" noChangeAspect="1"/>
             </wp:cNvGraphicFramePr>
@@ -2314,7 +2213,7 @@
                   <pic:spPr>
                     <a:xfrm>
                       <a:off x="0" y="0"/>
-                      <a:ext cx="5612130" cy="3241040"/>
+                      <a:ext cx="5612130" cy="1911985"/>
                     </a:xfrm>
                     <a:prstGeom prst="rect">
                       <a:avLst/>
@@ -2326,6 +2225,111 @@
           </wp:inline>
         </w:drawing>
       </w:r>
+    </w:p>
+    <w:p>
+      <w:pPr>
+        <w:pStyle w:val="Prrafodelista"/>
+        <w:numPr>
+          <w:ilvl w:val="0"/>
+          <w:numId w:val="9"/>
+        </w:numPr>
+      </w:pPr>
+      <w:r>
+        <w:t xml:space="preserve">Una vez generado el </w:t>
+      </w:r>
+      <w:r>
+        <w:t>acceso podemos dar el “</w:t>
+      </w:r>
+      <w:proofErr w:type="spellStart"/>
+      <w:r>
+        <w:rPr>
+          <w:rFonts w:ascii="Calibri" w:hAnsi="Calibri" w:cs="Calibri"/>
+        </w:rPr>
+        <w:t>git</w:t>
+      </w:r>
+      <w:proofErr w:type="spellEnd"/>
+      <w:r>
+        <w:rPr>
+          <w:rFonts w:ascii="Calibri" w:hAnsi="Calibri" w:cs="Calibri"/>
+        </w:rPr>
+        <w:t xml:space="preserve"> </w:t>
+      </w:r>
+      <w:proofErr w:type="spellStart"/>
+      <w:r>
+        <w:rPr>
+          <w:rFonts w:ascii="Calibri" w:hAnsi="Calibri" w:cs="Calibri"/>
+        </w:rPr>
+        <w:t>remote</w:t>
+      </w:r>
+      <w:proofErr w:type="spellEnd"/>
+      <w:r>
+        <w:rPr>
+          <w:rFonts w:ascii="Calibri" w:hAnsi="Calibri" w:cs="Calibri"/>
+        </w:rPr>
+        <w:t xml:space="preserve"> </w:t>
+      </w:r>
+      <w:proofErr w:type="spellStart"/>
+      <w:r>
+        <w:rPr>
+          <w:rFonts w:ascii="Calibri" w:hAnsi="Calibri" w:cs="Calibri"/>
+        </w:rPr>
+        <w:t>add</w:t>
+      </w:r>
+      <w:proofErr w:type="spellEnd"/>
+      <w:r>
+        <w:rPr>
+          <w:rFonts w:ascii="Calibri" w:hAnsi="Calibri" w:cs="Calibri"/>
+        </w:rPr>
+        <w:t xml:space="preserve"> AWS &lt;URL&gt;” y después el “</w:t>
+      </w:r>
+      <w:proofErr w:type="spellStart"/>
+      <w:r>
+        <w:rPr>
+          <w:rFonts w:ascii="Calibri" w:hAnsi="Calibri" w:cs="Calibri"/>
+        </w:rPr>
+        <w:t>git</w:t>
+      </w:r>
+      <w:proofErr w:type="spellEnd"/>
+      <w:r>
+        <w:rPr>
+          <w:rFonts w:ascii="Calibri" w:hAnsi="Calibri" w:cs="Calibri"/>
+        </w:rPr>
+        <w:t xml:space="preserve"> </w:t>
+      </w:r>
+      <w:proofErr w:type="spellStart"/>
+      <w:r>
+        <w:rPr>
+          <w:rFonts w:ascii="Calibri" w:hAnsi="Calibri" w:cs="Calibri"/>
+        </w:rPr>
+        <w:t>push</w:t>
+      </w:r>
+      <w:proofErr w:type="spellEnd"/>
+      <w:r>
+        <w:rPr>
+          <w:rFonts w:ascii="Calibri" w:hAnsi="Calibri" w:cs="Calibri"/>
+        </w:rPr>
+        <w:t xml:space="preserve"> AWS </w:t>
+      </w:r>
+      <w:proofErr w:type="gramStart"/>
+      <w:r>
+        <w:rPr>
+          <w:rFonts w:ascii="Calibri" w:hAnsi="Calibri" w:cs="Calibri"/>
+        </w:rPr>
+        <w:t>master</w:t>
+      </w:r>
+      <w:proofErr w:type="gramEnd"/>
+      <w:r>
+        <w:rPr>
+          <w:rFonts w:ascii="Calibri" w:hAnsi="Calibri" w:cs="Calibri"/>
+        </w:rPr>
+        <w:t xml:space="preserve">” el cual te pedirá las credenciales </w:t>
+      </w:r>
+      <w:r>
+        <w:rPr>
+          <w:rFonts w:ascii="Calibri" w:hAnsi="Calibri" w:cs="Calibri"/>
+        </w:rPr>
+        <w:t xml:space="preserve">antes mencionadas y podrás ver el archivo “versiones.txt” en nuestro repositorio en AWS. </w:t>
+      </w:r>
       <w:r>
         <w:rPr>
           <w:rFonts w:ascii="Calibri" w:hAnsi="Calibri" w:cs="Calibri"/>
@@ -2336,11 +2340,12 @@
         <w:rPr>
           <w:noProof/>
         </w:rPr>
+        <w:lastRenderedPageBreak/>
         <w:drawing>
-          <wp:inline distT="0" distB="0" distL="0" distR="0" wp14:anchorId="0EF0A36C" wp14:editId="6F49756C">
-            <wp:extent cx="5612130" cy="1207135"/>
+          <wp:inline distT="0" distB="0" distL="0" distR="0" wp14:anchorId="5F23635A" wp14:editId="0DC68106">
+            <wp:extent cx="5612130" cy="3241040"/>
             <wp:effectExtent l="0" t="0" r="7620" b="0"/>
-            <wp:docPr id="16" name="Imagen 16"/>
+            <wp:docPr id="15" name="Imagen 15"/>
             <wp:cNvGraphicFramePr>
               <a:graphicFrameLocks xmlns:a="http://schemas.openxmlformats.org/drawingml/2006/main" noChangeAspect="1"/>
             </wp:cNvGraphicFramePr>
@@ -2360,7 +2365,7 @@
                   <pic:spPr>
                     <a:xfrm>
                       <a:off x="0" y="0"/>
-                      <a:ext cx="5612130" cy="1207135"/>
+                      <a:ext cx="5612130" cy="3241040"/>
                     </a:xfrm>
                     <a:prstGeom prst="rect">
                       <a:avLst/>
@@ -2383,10 +2388,10 @@
           <w:noProof/>
         </w:rPr>
         <w:drawing>
-          <wp:inline distT="0" distB="0" distL="0" distR="0" wp14:anchorId="2D57829F" wp14:editId="0074C243">
-            <wp:extent cx="5612130" cy="1283335"/>
+          <wp:inline distT="0" distB="0" distL="0" distR="0" wp14:anchorId="0EF0A36C" wp14:editId="6F49756C">
+            <wp:extent cx="5612130" cy="1207135"/>
             <wp:effectExtent l="0" t="0" r="7620" b="0"/>
-            <wp:docPr id="17" name="Imagen 17"/>
+            <wp:docPr id="16" name="Imagen 16"/>
             <wp:cNvGraphicFramePr>
               <a:graphicFrameLocks xmlns:a="http://schemas.openxmlformats.org/drawingml/2006/main" noChangeAspect="1"/>
             </wp:cNvGraphicFramePr>
@@ -2406,6 +2411,52 @@
                   <pic:spPr>
                     <a:xfrm>
                       <a:off x="0" y="0"/>
+                      <a:ext cx="5612130" cy="1207135"/>
+                    </a:xfrm>
+                    <a:prstGeom prst="rect">
+                      <a:avLst/>
+                    </a:prstGeom>
+                  </pic:spPr>
+                </pic:pic>
+              </a:graphicData>
+            </a:graphic>
+          </wp:inline>
+        </w:drawing>
+      </w:r>
+      <w:r>
+        <w:rPr>
+          <w:rFonts w:ascii="Calibri" w:hAnsi="Calibri" w:cs="Calibri"/>
+        </w:rPr>
+        <w:br/>
+      </w:r>
+      <w:r>
+        <w:rPr>
+          <w:noProof/>
+        </w:rPr>
+        <w:drawing>
+          <wp:inline distT="0" distB="0" distL="0" distR="0" wp14:anchorId="2D57829F" wp14:editId="0074C243">
+            <wp:extent cx="5612130" cy="1283335"/>
+            <wp:effectExtent l="0" t="0" r="7620" b="0"/>
+            <wp:docPr id="17" name="Imagen 17"/>
+            <wp:cNvGraphicFramePr>
+              <a:graphicFrameLocks xmlns:a="http://schemas.openxmlformats.org/drawingml/2006/main" noChangeAspect="1"/>
+            </wp:cNvGraphicFramePr>
+            <a:graphic xmlns:a="http://schemas.openxmlformats.org/drawingml/2006/main">
+              <a:graphicData uri="http://schemas.openxmlformats.org/drawingml/2006/picture">
+                <pic:pic xmlns:pic="http://schemas.openxmlformats.org/drawingml/2006/picture">
+                  <pic:nvPicPr>
+                    <pic:cNvPr id="1" name=""/>
+                    <pic:cNvPicPr/>
+                  </pic:nvPicPr>
+                  <pic:blipFill>
+                    <a:blip r:embed="rId30"/>
+                    <a:stretch>
+                      <a:fillRect/>
+                    </a:stretch>
+                  </pic:blipFill>
+                  <pic:spPr>
+                    <a:xfrm>
+                      <a:off x="0" y="0"/>
                       <a:ext cx="5612130" cy="1283335"/>
                     </a:xfrm>
                     <a:prstGeom prst="rect">
@@ -2444,7 +2495,7 @@
                     <pic:cNvPicPr/>
                   </pic:nvPicPr>
                   <pic:blipFill>
-                    <a:blip r:embed="rId30"/>
+                    <a:blip r:embed="rId31"/>
                     <a:stretch>
                       <a:fillRect/>
                     </a:stretch>
@@ -3178,8 +3229,8 @@
       </w:sdtContent>
     </w:sdt>
     <w:sectPr>
-      <w:headerReference w:type="default" r:id="rId31"/>
-      <w:footerReference w:type="default" r:id="rId32"/>
+      <w:headerReference w:type="default" r:id="rId32"/>
+      <w:footerReference w:type="default" r:id="rId33"/>
       <w:pgSz w:w="12240" w:h="15840"/>
       <w:pgMar w:top="1417" w:right="1701" w:bottom="1417" w:left="1701" w:header="708" w:footer="708" w:gutter="0"/>
       <w:cols w:space="708"/>

</xml_diff>